<commit_message>
WIP product klachten formulier + database
</commit_message>
<xml_diff>
--- a/Documents/Standups/Sprint 3/Sprint 3 standups.docx
+++ b/Documents/Standups/Sprint 3/Sprint 3 standups.docx
@@ -34,6 +34,7 @@
           <w:bCs/>
           <w:sz w:val="28"/>
           <w:szCs w:val="28"/>
+          <w:lang w:val="en-US"/>
         </w:rPr>
       </w:pPr>
       <w:r>
@@ -42,6 +43,7 @@
           <w:bCs/>
           <w:sz w:val="28"/>
           <w:szCs w:val="28"/>
+          <w:lang w:val="en-US"/>
         </w:rPr>
         <w:t>Start sprint 3:</w:t>
       </w:r>
@@ -62,7 +64,23 @@
           <w:sz w:val="24"/>
           <w:szCs w:val="24"/>
         </w:rPr>
-        <w:t>Aanwezige: Amin, Dylan en Jack</w:t>
+        <w:t xml:space="preserve">Aanwezige: </w:t>
+      </w:r>
+      <w:proofErr w:type="spellStart"/>
+      <w:r>
+        <w:rPr>
+          <w:sz w:val="24"/>
+          <w:szCs w:val="24"/>
+        </w:rPr>
+        <w:t>Amin</w:t>
+      </w:r>
+      <w:proofErr w:type="spellEnd"/>
+      <w:r>
+        <w:rPr>
+          <w:sz w:val="24"/>
+          <w:szCs w:val="24"/>
+        </w:rPr>
+        <w:t>, Dylan en Jack</w:t>
       </w:r>
     </w:p>
     <w:p>
@@ -74,12 +92,21 @@
           <w:szCs w:val="24"/>
         </w:rPr>
       </w:pPr>
-      <w:r>
-        <w:rPr>
-          <w:sz w:val="24"/>
-          <w:szCs w:val="24"/>
-        </w:rPr>
-        <w:t>Trello screenshots:</w:t>
+      <w:proofErr w:type="spellStart"/>
+      <w:r>
+        <w:rPr>
+          <w:sz w:val="24"/>
+          <w:szCs w:val="24"/>
+        </w:rPr>
+        <w:t>Trello</w:t>
+      </w:r>
+      <w:proofErr w:type="spellEnd"/>
+      <w:r>
+        <w:rPr>
+          <w:sz w:val="24"/>
+          <w:szCs w:val="24"/>
+        </w:rPr>
+        <w:t xml:space="preserve"> screenshots:</w:t>
       </w:r>
     </w:p>
     <w:p>
@@ -91,6 +118,7 @@
       </w:pPr>
       <w:r>
         <w:rPr>
+          <w:noProof/>
           <w:sz w:val="24"/>
           <w:szCs w:val="24"/>
           <w:lang w:val="en-US"/>
@@ -139,6 +167,7 @@
       </w:r>
       <w:r>
         <w:rPr>
+          <w:noProof/>
           <w:sz w:val="24"/>
           <w:szCs w:val="24"/>
           <w:lang w:val="en-US"/>
@@ -191,6 +220,7 @@
       </w:pPr>
       <w:r>
         <w:rPr>
+          <w:noProof/>
           <w:sz w:val="24"/>
           <w:szCs w:val="24"/>
           <w:lang w:val="en-US"/>
@@ -250,22 +280,69 @@
           <w:szCs w:val="28"/>
         </w:rPr>
         <w:lastRenderedPageBreak/>
-        <w:t>13/03/2023 daily standup</w:t>
-      </w:r>
-    </w:p>
-    <w:p>
-      <w:pPr>
-        <w:rPr>
-          <w:sz w:val="24"/>
-          <w:szCs w:val="24"/>
-        </w:rPr>
-      </w:pPr>
-      <w:r>
-        <w:rPr>
-          <w:sz w:val="24"/>
-          <w:szCs w:val="24"/>
-        </w:rPr>
-        <w:t>Aanwezigen: Amin, Dylan en Jack</w:t>
+        <w:t xml:space="preserve">13/03/2023 </w:t>
+      </w:r>
+      <w:proofErr w:type="spellStart"/>
+      <w:r>
+        <w:rPr>
+          <w:b/>
+          <w:bCs/>
+          <w:sz w:val="28"/>
+          <w:szCs w:val="28"/>
+        </w:rPr>
+        <w:t>daily</w:t>
+      </w:r>
+      <w:proofErr w:type="spellEnd"/>
+      <w:r>
+        <w:rPr>
+          <w:b/>
+          <w:bCs/>
+          <w:sz w:val="28"/>
+          <w:szCs w:val="28"/>
+        </w:rPr>
+        <w:t xml:space="preserve"> </w:t>
+      </w:r>
+      <w:proofErr w:type="spellStart"/>
+      <w:r>
+        <w:rPr>
+          <w:b/>
+          <w:bCs/>
+          <w:sz w:val="28"/>
+          <w:szCs w:val="28"/>
+        </w:rPr>
+        <w:t>standup</w:t>
+      </w:r>
+      <w:proofErr w:type="spellEnd"/>
+    </w:p>
+    <w:p>
+      <w:pPr>
+        <w:rPr>
+          <w:sz w:val="24"/>
+          <w:szCs w:val="24"/>
+        </w:rPr>
+      </w:pPr>
+      <w:r>
+        <w:rPr>
+          <w:sz w:val="24"/>
+          <w:szCs w:val="24"/>
+        </w:rPr>
+        <w:t xml:space="preserve">Aanwezigen: </w:t>
+      </w:r>
+      <w:proofErr w:type="spellStart"/>
+      <w:r>
+        <w:rPr>
+          <w:sz w:val="24"/>
+          <w:szCs w:val="24"/>
+        </w:rPr>
+        <w:t>Amin</w:t>
+      </w:r>
+      <w:proofErr w:type="spellEnd"/>
+      <w:r>
+        <w:rPr>
+          <w:sz w:val="24"/>
+          <w:szCs w:val="24"/>
+        </w:rPr>
+        <w:t>, Dylan en Jack</w:t>
       </w:r>
     </w:p>
     <w:p>
@@ -410,8 +487,17 @@
           <w:sz w:val="24"/>
           <w:szCs w:val="24"/>
         </w:rPr>
-        <w:t>Tussen pagina klachten en compliment formulieren gemaakt. Dan hoeven we geen duizend dropdowns in de navbar</w:t>
-      </w:r>
+        <w:t xml:space="preserve">Tussen pagina klachten en compliment formulieren gemaakt. Dan hoeven we geen duizend dropdowns in de </w:t>
+      </w:r>
+      <w:proofErr w:type="spellStart"/>
+      <w:r>
+        <w:rPr>
+          <w:sz w:val="24"/>
+          <w:szCs w:val="24"/>
+        </w:rPr>
+        <w:t>navbar</w:t>
+      </w:r>
+      <w:proofErr w:type="spellEnd"/>
       <w:r>
         <w:rPr>
           <w:sz w:val="24"/>
@@ -550,7 +636,23 @@
           <w:sz w:val="24"/>
           <w:szCs w:val="24"/>
         </w:rPr>
-        <w:t>Klachten over website pagina maken</w:t>
+        <w:t xml:space="preserve">Klachten over </w:t>
+      </w:r>
+      <w:proofErr w:type="gramStart"/>
+      <w:r>
+        <w:rPr>
+          <w:sz w:val="24"/>
+          <w:szCs w:val="24"/>
+        </w:rPr>
+        <w:t>website pagina</w:t>
+      </w:r>
+      <w:proofErr w:type="gramEnd"/>
+      <w:r>
+        <w:rPr>
+          <w:sz w:val="24"/>
+          <w:szCs w:val="24"/>
+        </w:rPr>
+        <w:t xml:space="preserve"> maken</w:t>
       </w:r>
     </w:p>
     <w:p>
@@ -612,7 +714,39 @@
           <w:sz w:val="24"/>
           <w:szCs w:val="24"/>
         </w:rPr>
-        <w:t>Algemene “start” database maken zodat iedereen hetzelfde startpunt heeft. De database zal tijdens development worden aangepast en verschillen per persoon. Dat is oke aangezien we werken met localhost. Het is onmogelijk bij iedere verandering de hele database exporten en dan naar de rest toe sturen.</w:t>
+        <w:t xml:space="preserve">Algemene “start” database maken zodat iedereen hetzelfde startpunt heeft. De database zal tijdens development worden aangepast en verschillen per persoon. Dat is </w:t>
+      </w:r>
+      <w:proofErr w:type="spellStart"/>
+      <w:r>
+        <w:rPr>
+          <w:sz w:val="24"/>
+          <w:szCs w:val="24"/>
+        </w:rPr>
+        <w:t>oke</w:t>
+      </w:r>
+      <w:proofErr w:type="spellEnd"/>
+      <w:r>
+        <w:rPr>
+          <w:sz w:val="24"/>
+          <w:szCs w:val="24"/>
+        </w:rPr>
+        <w:t xml:space="preserve"> aangezien we werken met </w:t>
+      </w:r>
+      <w:proofErr w:type="spellStart"/>
+      <w:r>
+        <w:rPr>
+          <w:sz w:val="24"/>
+          <w:szCs w:val="24"/>
+        </w:rPr>
+        <w:t>localhost</w:t>
+      </w:r>
+      <w:proofErr w:type="spellEnd"/>
+      <w:r>
+        <w:rPr>
+          <w:sz w:val="24"/>
+          <w:szCs w:val="24"/>
+        </w:rPr>
+        <w:t>. Het is onmogelijk bij iedere verandering de hele database exporten en dan naar de rest toe sturen.</w:t>
       </w:r>
     </w:p>
     <w:p>
@@ -833,8 +967,688 @@
           <w:sz w:val="24"/>
           <w:szCs w:val="24"/>
         </w:rPr>
-        <w:t>We lopen achter op schema, dit brengt extra druk voor deze sprint mee aangezien we nog veel moeten inhalen. Ook gaan we nu officieel beginnen met de database, het wordt ff strugglen hoe we hiermee gaan werken.</w:t>
-      </w:r>
+        <w:t xml:space="preserve">We lopen achter op schema, dit brengt extra druk voor deze sprint mee aangezien we nog veel moeten inhalen. Ook gaan we nu officieel beginnen met de database, het wordt ff </w:t>
+      </w:r>
+      <w:proofErr w:type="spellStart"/>
+      <w:r>
+        <w:rPr>
+          <w:sz w:val="24"/>
+          <w:szCs w:val="24"/>
+        </w:rPr>
+        <w:t>strugglen</w:t>
+      </w:r>
+      <w:proofErr w:type="spellEnd"/>
+      <w:r>
+        <w:rPr>
+          <w:sz w:val="24"/>
+          <w:szCs w:val="24"/>
+        </w:rPr>
+        <w:t xml:space="preserve"> hoe we hiermee gaan werken.</w:t>
+      </w:r>
+    </w:p>
+    <w:p>
+      <w:pPr>
+        <w:rPr>
+          <w:b/>
+          <w:bCs/>
+          <w:sz w:val="28"/>
+          <w:szCs w:val="28"/>
+        </w:rPr>
+      </w:pPr>
+    </w:p>
+    <w:p>
+      <w:pPr>
+        <w:jc w:val="center"/>
+        <w:rPr>
+          <w:sz w:val="24"/>
+          <w:szCs w:val="24"/>
+        </w:rPr>
+      </w:pPr>
+      <w:r>
+        <w:rPr>
+          <w:b/>
+          <w:bCs/>
+          <w:sz w:val="28"/>
+          <w:szCs w:val="28"/>
+        </w:rPr>
+        <w:t>1</w:t>
+      </w:r>
+      <w:r>
+        <w:rPr>
+          <w:b/>
+          <w:bCs/>
+          <w:sz w:val="28"/>
+          <w:szCs w:val="28"/>
+        </w:rPr>
+        <w:t>5</w:t>
+      </w:r>
+      <w:r>
+        <w:rPr>
+          <w:b/>
+          <w:bCs/>
+          <w:sz w:val="28"/>
+          <w:szCs w:val="28"/>
+        </w:rPr>
+        <w:t xml:space="preserve">/03/2023 </w:t>
+      </w:r>
+      <w:proofErr w:type="spellStart"/>
+      <w:r>
+        <w:rPr>
+          <w:b/>
+          <w:bCs/>
+          <w:sz w:val="28"/>
+          <w:szCs w:val="28"/>
+        </w:rPr>
+        <w:t>daily</w:t>
+      </w:r>
+      <w:proofErr w:type="spellEnd"/>
+      <w:r>
+        <w:rPr>
+          <w:b/>
+          <w:bCs/>
+          <w:sz w:val="28"/>
+          <w:szCs w:val="28"/>
+        </w:rPr>
+        <w:t xml:space="preserve"> </w:t>
+      </w:r>
+      <w:proofErr w:type="spellStart"/>
+      <w:r>
+        <w:rPr>
+          <w:b/>
+          <w:bCs/>
+          <w:sz w:val="28"/>
+          <w:szCs w:val="28"/>
+        </w:rPr>
+        <w:t>standup</w:t>
+      </w:r>
+      <w:proofErr w:type="spellEnd"/>
+    </w:p>
+    <w:p>
+      <w:pPr>
+        <w:rPr>
+          <w:sz w:val="24"/>
+          <w:szCs w:val="24"/>
+        </w:rPr>
+      </w:pPr>
+      <w:r>
+        <w:rPr>
+          <w:sz w:val="24"/>
+          <w:szCs w:val="24"/>
+        </w:rPr>
+        <w:t xml:space="preserve">Aanwezigen: </w:t>
+      </w:r>
+      <w:proofErr w:type="spellStart"/>
+      <w:r>
+        <w:rPr>
+          <w:sz w:val="24"/>
+          <w:szCs w:val="24"/>
+        </w:rPr>
+        <w:t>Amin</w:t>
+      </w:r>
+      <w:proofErr w:type="spellEnd"/>
+      <w:r>
+        <w:rPr>
+          <w:sz w:val="24"/>
+          <w:szCs w:val="24"/>
+        </w:rPr>
+        <w:t>, Dylan en Jack</w:t>
+      </w:r>
+    </w:p>
+    <w:p>
+      <w:pPr>
+        <w:rPr>
+          <w:sz w:val="24"/>
+          <w:szCs w:val="24"/>
+        </w:rPr>
+      </w:pPr>
+      <w:r>
+        <w:rPr>
+          <w:b/>
+          <w:bCs/>
+          <w:sz w:val="24"/>
+          <w:szCs w:val="24"/>
+        </w:rPr>
+        <w:t>Afgelopen dagen aan gewerkt:</w:t>
+      </w:r>
+      <w:r>
+        <w:rPr>
+          <w:b/>
+          <w:bCs/>
+          <w:sz w:val="24"/>
+          <w:szCs w:val="24"/>
+        </w:rPr>
+        <w:br/>
+      </w:r>
+      <w:proofErr w:type="spellStart"/>
+      <w:r>
+        <w:rPr>
+          <w:sz w:val="24"/>
+          <w:szCs w:val="24"/>
+        </w:rPr>
+        <w:t>Amin</w:t>
+      </w:r>
+      <w:proofErr w:type="spellEnd"/>
+      <w:r>
+        <w:rPr>
+          <w:sz w:val="24"/>
+          <w:szCs w:val="24"/>
+        </w:rPr>
+        <w:t>:</w:t>
+      </w:r>
+    </w:p>
+    <w:p>
+      <w:pPr>
+        <w:pStyle w:val="ListParagraph"/>
+        <w:numPr>
+          <w:ilvl w:val="0"/>
+          <w:numId w:val="3"/>
+        </w:numPr>
+        <w:rPr>
+          <w:sz w:val="24"/>
+          <w:szCs w:val="24"/>
+        </w:rPr>
+      </w:pPr>
+      <w:r>
+        <w:rPr>
+          <w:sz w:val="24"/>
+          <w:szCs w:val="24"/>
+        </w:rPr>
+        <w:t>Database medewerker klachten</w:t>
+      </w:r>
+    </w:p>
+    <w:p>
+      <w:pPr>
+        <w:rPr>
+          <w:sz w:val="24"/>
+          <w:szCs w:val="24"/>
+        </w:rPr>
+      </w:pPr>
+      <w:r>
+        <w:rPr>
+          <w:sz w:val="24"/>
+          <w:szCs w:val="24"/>
+        </w:rPr>
+        <w:t>Dylan:</w:t>
+      </w:r>
+    </w:p>
+    <w:p>
+      <w:pPr>
+        <w:pStyle w:val="ListParagraph"/>
+        <w:numPr>
+          <w:ilvl w:val="0"/>
+          <w:numId w:val="3"/>
+        </w:numPr>
+        <w:rPr>
+          <w:sz w:val="24"/>
+          <w:szCs w:val="24"/>
+        </w:rPr>
+      </w:pPr>
+      <w:r>
+        <w:rPr>
+          <w:sz w:val="24"/>
+          <w:szCs w:val="24"/>
+        </w:rPr>
+        <w:t>Retour policy pagina verder ge</w:t>
+      </w:r>
+      <w:r>
+        <w:rPr>
+          <w:sz w:val="24"/>
+          <w:szCs w:val="24"/>
+        </w:rPr>
+        <w:t>maakt</w:t>
+      </w:r>
+    </w:p>
+    <w:p>
+      <w:pPr>
+        <w:pStyle w:val="ListParagraph"/>
+        <w:numPr>
+          <w:ilvl w:val="0"/>
+          <w:numId w:val="3"/>
+        </w:numPr>
+        <w:rPr>
+          <w:sz w:val="24"/>
+          <w:szCs w:val="24"/>
+        </w:rPr>
+      </w:pPr>
+      <w:r>
+        <w:rPr>
+          <w:sz w:val="24"/>
+          <w:szCs w:val="24"/>
+        </w:rPr>
+        <w:t>Geschiedenis/doelstelling pagina verder gemaakt</w:t>
+      </w:r>
+    </w:p>
+    <w:p>
+      <w:pPr>
+        <w:rPr>
+          <w:sz w:val="24"/>
+          <w:szCs w:val="24"/>
+        </w:rPr>
+      </w:pPr>
+      <w:r>
+        <w:rPr>
+          <w:sz w:val="24"/>
+          <w:szCs w:val="24"/>
+        </w:rPr>
+        <w:t>Jack:</w:t>
+      </w:r>
+    </w:p>
+    <w:p>
+      <w:pPr>
+        <w:pStyle w:val="ListParagraph"/>
+        <w:numPr>
+          <w:ilvl w:val="0"/>
+          <w:numId w:val="3"/>
+        </w:numPr>
+        <w:rPr>
+          <w:sz w:val="24"/>
+          <w:szCs w:val="24"/>
+        </w:rPr>
+      </w:pPr>
+      <w:r>
+        <w:rPr>
+          <w:sz w:val="24"/>
+          <w:szCs w:val="24"/>
+        </w:rPr>
+        <w:t>Begonnen aan algemene database. Hier zijn wat problemen aangezien het een aardig ingewikkelde database wordt wat wij nog niet hebben geleerd. Sofie had het met meneer Wigmans besproken die vertelde dat een te groot idee is voor ons project. Ik weet niet hoe ik hier verder mee moet gaan, zal het gaan bespreken.</w:t>
+      </w:r>
+    </w:p>
+    <w:p>
+      <w:pPr>
+        <w:pStyle w:val="ListParagraph"/>
+        <w:numPr>
+          <w:ilvl w:val="0"/>
+          <w:numId w:val="3"/>
+        </w:numPr>
+        <w:rPr>
+          <w:sz w:val="24"/>
+          <w:szCs w:val="24"/>
+        </w:rPr>
+      </w:pPr>
+      <w:r>
+        <w:rPr>
+          <w:sz w:val="24"/>
+          <w:szCs w:val="24"/>
+        </w:rPr>
+        <w:t>Sprint 2 einde document afgerond</w:t>
+      </w:r>
+    </w:p>
+    <w:p>
+      <w:pPr>
+        <w:rPr>
+          <w:b/>
+          <w:bCs/>
+          <w:sz w:val="24"/>
+          <w:szCs w:val="24"/>
+        </w:rPr>
+      </w:pPr>
+      <w:r>
+        <w:rPr>
+          <w:b/>
+          <w:bCs/>
+          <w:sz w:val="24"/>
+          <w:szCs w:val="24"/>
+        </w:rPr>
+        <w:t>Komende dagen aan werken:</w:t>
+      </w:r>
+    </w:p>
+    <w:p>
+      <w:pPr>
+        <w:rPr>
+          <w:sz w:val="24"/>
+          <w:szCs w:val="24"/>
+        </w:rPr>
+      </w:pPr>
+      <w:proofErr w:type="spellStart"/>
+      <w:r>
+        <w:rPr>
+          <w:sz w:val="24"/>
+          <w:szCs w:val="24"/>
+        </w:rPr>
+        <w:t>Amin</w:t>
+      </w:r>
+      <w:proofErr w:type="spellEnd"/>
+      <w:r>
+        <w:rPr>
+          <w:sz w:val="24"/>
+          <w:szCs w:val="24"/>
+        </w:rPr>
+        <w:t>:</w:t>
+      </w:r>
+    </w:p>
+    <w:p>
+      <w:pPr>
+        <w:pStyle w:val="ListParagraph"/>
+        <w:numPr>
+          <w:ilvl w:val="0"/>
+          <w:numId w:val="3"/>
+        </w:numPr>
+        <w:rPr>
+          <w:sz w:val="24"/>
+          <w:szCs w:val="24"/>
+        </w:rPr>
+      </w:pPr>
+      <w:r>
+        <w:rPr>
+          <w:sz w:val="24"/>
+          <w:szCs w:val="24"/>
+        </w:rPr>
+        <w:t>Database medewerker klachtenformulier</w:t>
+      </w:r>
+    </w:p>
+    <w:p>
+      <w:pPr>
+        <w:rPr>
+          <w:sz w:val="24"/>
+          <w:szCs w:val="24"/>
+        </w:rPr>
+      </w:pPr>
+      <w:r>
+        <w:rPr>
+          <w:sz w:val="24"/>
+          <w:szCs w:val="24"/>
+        </w:rPr>
+        <w:t>Dylan:</w:t>
+      </w:r>
+    </w:p>
+    <w:p>
+      <w:pPr>
+        <w:pStyle w:val="ListParagraph"/>
+        <w:numPr>
+          <w:ilvl w:val="0"/>
+          <w:numId w:val="3"/>
+        </w:numPr>
+        <w:rPr>
+          <w:sz w:val="24"/>
+          <w:szCs w:val="24"/>
+        </w:rPr>
+      </w:pPr>
+      <w:r>
+        <w:rPr>
+          <w:sz w:val="24"/>
+          <w:szCs w:val="24"/>
+        </w:rPr>
+        <w:t>Doelstelling/geschiedenis pagina afmaken</w:t>
+      </w:r>
+    </w:p>
+    <w:p>
+      <w:pPr>
+        <w:pStyle w:val="ListParagraph"/>
+        <w:numPr>
+          <w:ilvl w:val="0"/>
+          <w:numId w:val="3"/>
+        </w:numPr>
+        <w:rPr>
+          <w:sz w:val="24"/>
+          <w:szCs w:val="24"/>
+        </w:rPr>
+      </w:pPr>
+      <w:r>
+        <w:rPr>
+          <w:sz w:val="24"/>
+          <w:szCs w:val="24"/>
+        </w:rPr>
+        <w:t>Retour policy afmaken</w:t>
+      </w:r>
+    </w:p>
+    <w:p>
+      <w:pPr>
+        <w:rPr>
+          <w:sz w:val="24"/>
+          <w:szCs w:val="24"/>
+        </w:rPr>
+      </w:pPr>
+      <w:r>
+        <w:rPr>
+          <w:sz w:val="24"/>
+          <w:szCs w:val="24"/>
+        </w:rPr>
+        <w:t>Jack:</w:t>
+      </w:r>
+    </w:p>
+    <w:p>
+      <w:pPr>
+        <w:pStyle w:val="ListParagraph"/>
+        <w:numPr>
+          <w:ilvl w:val="0"/>
+          <w:numId w:val="3"/>
+        </w:numPr>
+        <w:rPr>
+          <w:sz w:val="24"/>
+          <w:szCs w:val="24"/>
+        </w:rPr>
+      </w:pPr>
+      <w:r>
+        <w:rPr>
+          <w:sz w:val="24"/>
+          <w:szCs w:val="24"/>
+        </w:rPr>
+        <w:t>Bespreken met docenten hoe het met de database moet gaan.</w:t>
+      </w:r>
+    </w:p>
+    <w:p>
+      <w:pPr>
+        <w:pStyle w:val="ListParagraph"/>
+        <w:numPr>
+          <w:ilvl w:val="0"/>
+          <w:numId w:val="3"/>
+        </w:numPr>
+        <w:rPr>
+          <w:sz w:val="24"/>
+          <w:szCs w:val="24"/>
+        </w:rPr>
+      </w:pPr>
+      <w:r>
+        <w:rPr>
+          <w:sz w:val="24"/>
+          <w:szCs w:val="24"/>
+        </w:rPr>
+        <w:t>Klachten formulier afronden</w:t>
+      </w:r>
+    </w:p>
+    <w:p>
+      <w:pPr>
+        <w:pStyle w:val="ListParagraph"/>
+        <w:numPr>
+          <w:ilvl w:val="0"/>
+          <w:numId w:val="3"/>
+        </w:numPr>
+        <w:rPr>
+          <w:sz w:val="24"/>
+          <w:szCs w:val="24"/>
+        </w:rPr>
+      </w:pPr>
+      <w:r>
+        <w:rPr>
+          <w:sz w:val="24"/>
+          <w:szCs w:val="24"/>
+        </w:rPr>
+        <w:t>Actionpage klachten formulier afronden</w:t>
+      </w:r>
+    </w:p>
+    <w:p>
+      <w:pPr>
+        <w:rPr>
+          <w:b/>
+          <w:bCs/>
+          <w:sz w:val="24"/>
+          <w:szCs w:val="24"/>
+        </w:rPr>
+      </w:pPr>
+      <w:r>
+        <w:rPr>
+          <w:b/>
+          <w:bCs/>
+          <w:sz w:val="24"/>
+          <w:szCs w:val="24"/>
+        </w:rPr>
+        <w:t>Dingen waar je tegen aan loopt:</w:t>
+      </w:r>
+    </w:p>
+    <w:p>
+      <w:pPr>
+        <w:rPr>
+          <w:sz w:val="24"/>
+          <w:szCs w:val="24"/>
+        </w:rPr>
+      </w:pPr>
+      <w:proofErr w:type="spellStart"/>
+      <w:r>
+        <w:rPr>
+          <w:sz w:val="24"/>
+          <w:szCs w:val="24"/>
+        </w:rPr>
+        <w:t>Amin</w:t>
+      </w:r>
+      <w:proofErr w:type="spellEnd"/>
+      <w:r>
+        <w:rPr>
+          <w:sz w:val="24"/>
+          <w:szCs w:val="24"/>
+        </w:rPr>
+        <w:t>:</w:t>
+      </w:r>
+    </w:p>
+    <w:p>
+      <w:pPr>
+        <w:pStyle w:val="ListParagraph"/>
+        <w:numPr>
+          <w:ilvl w:val="0"/>
+          <w:numId w:val="3"/>
+        </w:numPr>
+        <w:rPr>
+          <w:sz w:val="24"/>
+          <w:szCs w:val="24"/>
+        </w:rPr>
+      </w:pPr>
+      <w:r>
+        <w:rPr>
+          <w:sz w:val="24"/>
+          <w:szCs w:val="24"/>
+        </w:rPr>
+        <w:t>Niks</w:t>
+      </w:r>
+    </w:p>
+    <w:p>
+      <w:pPr>
+        <w:rPr>
+          <w:sz w:val="24"/>
+          <w:szCs w:val="24"/>
+        </w:rPr>
+      </w:pPr>
+    </w:p>
+    <w:p>
+      <w:pPr>
+        <w:rPr>
+          <w:sz w:val="24"/>
+          <w:szCs w:val="24"/>
+        </w:rPr>
+      </w:pPr>
+      <w:r>
+        <w:rPr>
+          <w:sz w:val="24"/>
+          <w:szCs w:val="24"/>
+        </w:rPr>
+        <w:lastRenderedPageBreak/>
+        <w:t>Dylan:</w:t>
+      </w:r>
+    </w:p>
+    <w:p>
+      <w:pPr>
+        <w:pStyle w:val="ListParagraph"/>
+        <w:numPr>
+          <w:ilvl w:val="0"/>
+          <w:numId w:val="3"/>
+        </w:numPr>
+        <w:rPr>
+          <w:sz w:val="24"/>
+          <w:szCs w:val="24"/>
+        </w:rPr>
+      </w:pPr>
+      <w:r>
+        <w:rPr>
+          <w:sz w:val="24"/>
+          <w:szCs w:val="24"/>
+        </w:rPr>
+        <w:t>Had een probleem met code die niet werkte, dit is inmiddels opgelost.</w:t>
+      </w:r>
+    </w:p>
+    <w:p>
+      <w:pPr>
+        <w:pStyle w:val="ListParagraph"/>
+        <w:numPr>
+          <w:ilvl w:val="0"/>
+          <w:numId w:val="3"/>
+        </w:numPr>
+        <w:rPr>
+          <w:sz w:val="24"/>
+          <w:szCs w:val="24"/>
+        </w:rPr>
+      </w:pPr>
+      <w:r>
+        <w:rPr>
+          <w:sz w:val="24"/>
+          <w:szCs w:val="24"/>
+        </w:rPr>
+        <w:t>Loopt nerge</w:t>
+      </w:r>
+      <w:r>
+        <w:rPr>
+          <w:sz w:val="24"/>
+          <w:szCs w:val="24"/>
+        </w:rPr>
+        <w:t>n</w:t>
+      </w:r>
+      <w:r>
+        <w:rPr>
+          <w:sz w:val="24"/>
+          <w:szCs w:val="24"/>
+        </w:rPr>
+        <w:t>s meer tegen aan.</w:t>
+      </w:r>
+    </w:p>
+    <w:p>
+      <w:pPr>
+        <w:rPr>
+          <w:sz w:val="24"/>
+          <w:szCs w:val="24"/>
+        </w:rPr>
+      </w:pPr>
+      <w:r>
+        <w:rPr>
+          <w:sz w:val="24"/>
+          <w:szCs w:val="24"/>
+        </w:rPr>
+        <w:t>Jack:</w:t>
+      </w:r>
+    </w:p>
+    <w:p>
+      <w:pPr>
+        <w:pStyle w:val="ListParagraph"/>
+        <w:numPr>
+          <w:ilvl w:val="0"/>
+          <w:numId w:val="3"/>
+        </w:numPr>
+        <w:rPr>
+          <w:sz w:val="24"/>
+          <w:szCs w:val="24"/>
+        </w:rPr>
+      </w:pPr>
+      <w:r>
+        <w:rPr>
+          <w:sz w:val="24"/>
+          <w:szCs w:val="24"/>
+        </w:rPr>
+        <w:t>De database is een aardig groot obstakels voor mij. Ik ga voor nu met een tijdelijke database werken voor mijn onderdelen. Dit kan in de code makkelijk worden aangepast naar de uiteindelijke database.</w:t>
+      </w:r>
+    </w:p>
+    <w:p>
+      <w:pPr>
+        <w:rPr>
+          <w:sz w:val="24"/>
+          <w:szCs w:val="24"/>
+        </w:rPr>
+      </w:pPr>
     </w:p>
     <w:sectPr>
       <w:pgSz w:w="11906" w:h="16838"/>
@@ -1571,7 +2385,7 @@
   <w:style w:type="paragraph" w:default="1" w:styleId="Normal">
     <w:name w:val="Normal"/>
     <w:qFormat/>
-    <w:rsid w:val="006A4427"/>
+    <w:rsid w:val="00ED7217"/>
   </w:style>
   <w:style w:type="character" w:default="1" w:styleId="DefaultParagraphFont">
     <w:name w:val="Default Paragraph Font"/>

</xml_diff>

<commit_message>
Daily standup + product klachten form
</commit_message>
<xml_diff>
--- a/Documents/Standups/Sprint 3/Sprint 3 standups.docx
+++ b/Documents/Standups/Sprint 3/Sprint 3 standups.docx
@@ -1892,6 +1892,482 @@
           <w:szCs w:val="24"/>
         </w:rPr>
         <w:t>Veel te doen nog en weinig tijd. Hard werken deze week.</w:t>
+      </w:r>
+    </w:p>
+    <w:p>
+      <w:pPr>
+        <w:jc w:val="center"/>
+        <w:rPr>
+          <w:b/>
+          <w:bCs/>
+          <w:sz w:val="28"/>
+          <w:szCs w:val="28"/>
+        </w:rPr>
+      </w:pPr>
+      <w:r>
+        <w:rPr>
+          <w:b/>
+          <w:bCs/>
+          <w:sz w:val="28"/>
+          <w:szCs w:val="28"/>
+        </w:rPr>
+        <w:t>Sprint 3 week 2 daily standup 22/03/23</w:t>
+      </w:r>
+    </w:p>
+    <w:p>
+      <w:pPr>
+        <w:rPr>
+          <w:sz w:val="24"/>
+          <w:szCs w:val="24"/>
+        </w:rPr>
+      </w:pPr>
+      <w:r>
+        <w:rPr>
+          <w:b/>
+          <w:bCs/>
+          <w:sz w:val="24"/>
+          <w:szCs w:val="24"/>
+        </w:rPr>
+        <w:t xml:space="preserve">Aanwezigen: </w:t>
+      </w:r>
+      <w:r>
+        <w:rPr>
+          <w:sz w:val="24"/>
+          <w:szCs w:val="24"/>
+        </w:rPr>
+        <w:t>Amin, Dylan en Jack</w:t>
+      </w:r>
+    </w:p>
+    <w:p>
+      <w:pPr>
+        <w:rPr>
+          <w:b/>
+          <w:bCs/>
+          <w:sz w:val="24"/>
+          <w:szCs w:val="24"/>
+        </w:rPr>
+      </w:pPr>
+      <w:r>
+        <w:rPr>
+          <w:b/>
+          <w:bCs/>
+          <w:sz w:val="24"/>
+          <w:szCs w:val="24"/>
+        </w:rPr>
+        <w:t>Afgelopen dagen gedaan:</w:t>
+      </w:r>
+    </w:p>
+    <w:p>
+      <w:pPr>
+        <w:rPr>
+          <w:sz w:val="24"/>
+          <w:szCs w:val="24"/>
+        </w:rPr>
+      </w:pPr>
+      <w:r>
+        <w:rPr>
+          <w:sz w:val="24"/>
+          <w:szCs w:val="24"/>
+        </w:rPr>
+        <w:t>Amin:</w:t>
+      </w:r>
+    </w:p>
+    <w:p>
+      <w:pPr>
+        <w:pStyle w:val="ListParagraph"/>
+        <w:numPr>
+          <w:ilvl w:val="0"/>
+          <w:numId w:val="3"/>
+        </w:numPr>
+        <w:rPr>
+          <w:sz w:val="24"/>
+          <w:szCs w:val="24"/>
+        </w:rPr>
+      </w:pPr>
+      <w:r>
+        <w:rPr>
+          <w:sz w:val="24"/>
+          <w:szCs w:val="24"/>
+        </w:rPr>
+        <w:t>Medewerkers formulier klacht</w:t>
+      </w:r>
+    </w:p>
+    <w:p>
+      <w:pPr>
+        <w:rPr>
+          <w:sz w:val="24"/>
+          <w:szCs w:val="24"/>
+        </w:rPr>
+      </w:pPr>
+      <w:r>
+        <w:rPr>
+          <w:sz w:val="24"/>
+          <w:szCs w:val="24"/>
+        </w:rPr>
+        <w:t>Dylan:</w:t>
+      </w:r>
+    </w:p>
+    <w:p>
+      <w:pPr>
+        <w:pStyle w:val="ListParagraph"/>
+        <w:numPr>
+          <w:ilvl w:val="0"/>
+          <w:numId w:val="3"/>
+        </w:numPr>
+        <w:rPr>
+          <w:sz w:val="24"/>
+          <w:szCs w:val="24"/>
+        </w:rPr>
+      </w:pPr>
+      <w:r>
+        <w:rPr>
+          <w:sz w:val="24"/>
+          <w:szCs w:val="24"/>
+        </w:rPr>
+        <w:t>Retour policy aan het veranderen.</w:t>
+      </w:r>
+    </w:p>
+    <w:p>
+      <w:pPr>
+        <w:rPr>
+          <w:sz w:val="24"/>
+          <w:szCs w:val="24"/>
+        </w:rPr>
+      </w:pPr>
+      <w:r>
+        <w:rPr>
+          <w:sz w:val="24"/>
+          <w:szCs w:val="24"/>
+        </w:rPr>
+        <w:t>Jack:</w:t>
+      </w:r>
+    </w:p>
+    <w:p>
+      <w:pPr>
+        <w:pStyle w:val="ListParagraph"/>
+        <w:numPr>
+          <w:ilvl w:val="0"/>
+          <w:numId w:val="3"/>
+        </w:numPr>
+        <w:rPr>
+          <w:sz w:val="24"/>
+          <w:szCs w:val="24"/>
+        </w:rPr>
+      </w:pPr>
+      <w:r>
+        <w:rPr>
+          <w:sz w:val="24"/>
+          <w:szCs w:val="24"/>
+        </w:rPr>
+        <w:t>Database template gemaakt. Moet nog worden getest op de website, maar de template is eindelijk af.</w:t>
+      </w:r>
+    </w:p>
+    <w:p>
+      <w:pPr>
+        <w:rPr>
+          <w:b/>
+          <w:bCs/>
+          <w:sz w:val="24"/>
+          <w:szCs w:val="24"/>
+        </w:rPr>
+      </w:pPr>
+      <w:r>
+        <w:rPr>
+          <w:b/>
+          <w:bCs/>
+          <w:sz w:val="24"/>
+          <w:szCs w:val="24"/>
+        </w:rPr>
+        <w:t>Komende dagen aan werken:</w:t>
+      </w:r>
+    </w:p>
+    <w:p>
+      <w:pPr>
+        <w:rPr>
+          <w:sz w:val="24"/>
+          <w:szCs w:val="24"/>
+        </w:rPr>
+      </w:pPr>
+      <w:r>
+        <w:rPr>
+          <w:sz w:val="24"/>
+          <w:szCs w:val="24"/>
+        </w:rPr>
+        <w:t>Amin:</w:t>
+      </w:r>
+    </w:p>
+    <w:p>
+      <w:pPr>
+        <w:pStyle w:val="ListParagraph"/>
+        <w:numPr>
+          <w:ilvl w:val="0"/>
+          <w:numId w:val="3"/>
+        </w:numPr>
+        <w:rPr>
+          <w:sz w:val="24"/>
+          <w:szCs w:val="24"/>
+        </w:rPr>
+      </w:pPr>
+      <w:r>
+        <w:rPr>
+          <w:sz w:val="24"/>
+          <w:szCs w:val="24"/>
+        </w:rPr>
+        <w:t>Medewerkers formulier klacht afronden</w:t>
+      </w:r>
+    </w:p>
+    <w:p>
+      <w:pPr>
+        <w:pStyle w:val="ListParagraph"/>
+        <w:numPr>
+          <w:ilvl w:val="0"/>
+          <w:numId w:val="3"/>
+        </w:numPr>
+        <w:rPr>
+          <w:sz w:val="24"/>
+          <w:szCs w:val="24"/>
+        </w:rPr>
+      </w:pPr>
+      <w:r>
+        <w:rPr>
+          <w:sz w:val="24"/>
+          <w:szCs w:val="24"/>
+        </w:rPr>
+        <w:t>Categorieën overzicht maken</w:t>
+      </w:r>
+    </w:p>
+    <w:p>
+      <w:pPr>
+        <w:rPr>
+          <w:sz w:val="24"/>
+          <w:szCs w:val="24"/>
+        </w:rPr>
+      </w:pPr>
+      <w:r>
+        <w:rPr>
+          <w:sz w:val="24"/>
+          <w:szCs w:val="24"/>
+        </w:rPr>
+        <w:t>Dylan:</w:t>
+      </w:r>
+    </w:p>
+    <w:p>
+      <w:pPr>
+        <w:pStyle w:val="ListParagraph"/>
+        <w:numPr>
+          <w:ilvl w:val="0"/>
+          <w:numId w:val="3"/>
+        </w:numPr>
+        <w:rPr>
+          <w:sz w:val="24"/>
+          <w:szCs w:val="24"/>
+        </w:rPr>
+      </w:pPr>
+      <w:r>
+        <w:rPr>
+          <w:sz w:val="24"/>
+          <w:szCs w:val="24"/>
+        </w:rPr>
+        <w:t>Klachten formulier over website maken</w:t>
+      </w:r>
+    </w:p>
+    <w:p>
+      <w:pPr>
+        <w:pStyle w:val="ListParagraph"/>
+        <w:numPr>
+          <w:ilvl w:val="0"/>
+          <w:numId w:val="3"/>
+        </w:numPr>
+        <w:rPr>
+          <w:sz w:val="24"/>
+          <w:szCs w:val="24"/>
+        </w:rPr>
+      </w:pPr>
+      <w:r>
+        <w:rPr>
+          <w:sz w:val="24"/>
+          <w:szCs w:val="24"/>
+        </w:rPr>
+        <w:t>Na formulier aan de overzichten uit database werken.</w:t>
+      </w:r>
+    </w:p>
+    <w:p>
+      <w:pPr>
+        <w:rPr>
+          <w:sz w:val="24"/>
+          <w:szCs w:val="24"/>
+        </w:rPr>
+      </w:pPr>
+      <w:r>
+        <w:rPr>
+          <w:sz w:val="24"/>
+          <w:szCs w:val="24"/>
+        </w:rPr>
+        <w:t>Jack:</w:t>
+      </w:r>
+    </w:p>
+    <w:p>
+      <w:pPr>
+        <w:pStyle w:val="ListParagraph"/>
+        <w:numPr>
+          <w:ilvl w:val="0"/>
+          <w:numId w:val="3"/>
+        </w:numPr>
+        <w:rPr>
+          <w:sz w:val="24"/>
+          <w:szCs w:val="24"/>
+        </w:rPr>
+      </w:pPr>
+      <w:r>
+        <w:rPr>
+          <w:sz w:val="24"/>
+          <w:szCs w:val="24"/>
+        </w:rPr>
+        <w:t>Product klachten formulier afmaken (nu er eindelijk een database is)</w:t>
+      </w:r>
+    </w:p>
+    <w:p>
+      <w:pPr>
+        <w:pStyle w:val="ListParagraph"/>
+        <w:numPr>
+          <w:ilvl w:val="0"/>
+          <w:numId w:val="3"/>
+        </w:numPr>
+        <w:rPr>
+          <w:sz w:val="24"/>
+          <w:szCs w:val="24"/>
+        </w:rPr>
+      </w:pPr>
+      <w:r>
+        <w:rPr>
+          <w:sz w:val="24"/>
+          <w:szCs w:val="24"/>
+        </w:rPr>
+        <w:t>Product klachten action page (nu er eindelijk een database is)</w:t>
+      </w:r>
+    </w:p>
+    <w:p>
+      <w:pPr>
+        <w:rPr>
+          <w:b/>
+          <w:bCs/>
+          <w:sz w:val="24"/>
+          <w:szCs w:val="24"/>
+        </w:rPr>
+      </w:pPr>
+      <w:r>
+        <w:rPr>
+          <w:b/>
+          <w:bCs/>
+          <w:sz w:val="24"/>
+          <w:szCs w:val="24"/>
+        </w:rPr>
+        <w:t>Obstakels:</w:t>
+      </w:r>
+    </w:p>
+    <w:p>
+      <w:pPr>
+        <w:rPr>
+          <w:sz w:val="24"/>
+          <w:szCs w:val="24"/>
+        </w:rPr>
+      </w:pPr>
+      <w:r>
+        <w:rPr>
+          <w:sz w:val="24"/>
+          <w:szCs w:val="24"/>
+        </w:rPr>
+        <w:t>Amin:</w:t>
+      </w:r>
+    </w:p>
+    <w:p>
+      <w:pPr>
+        <w:pStyle w:val="ListParagraph"/>
+        <w:numPr>
+          <w:ilvl w:val="0"/>
+          <w:numId w:val="3"/>
+        </w:numPr>
+        <w:rPr>
+          <w:sz w:val="24"/>
+          <w:szCs w:val="24"/>
+        </w:rPr>
+      </w:pPr>
+      <w:r>
+        <w:rPr>
+          <w:sz w:val="24"/>
+          <w:szCs w:val="24"/>
+        </w:rPr>
+        <w:t>Niks.</w:t>
+      </w:r>
+    </w:p>
+    <w:p>
+      <w:pPr>
+        <w:rPr>
+          <w:sz w:val="24"/>
+          <w:szCs w:val="24"/>
+        </w:rPr>
+      </w:pPr>
+      <w:r>
+        <w:rPr>
+          <w:sz w:val="24"/>
+          <w:szCs w:val="24"/>
+        </w:rPr>
+        <w:t>Dylan:</w:t>
+      </w:r>
+    </w:p>
+    <w:p>
+      <w:pPr>
+        <w:pStyle w:val="ListParagraph"/>
+        <w:numPr>
+          <w:ilvl w:val="0"/>
+          <w:numId w:val="3"/>
+        </w:numPr>
+        <w:rPr>
+          <w:sz w:val="24"/>
+          <w:szCs w:val="24"/>
+        </w:rPr>
+      </w:pPr>
+      <w:r>
+        <w:rPr>
+          <w:sz w:val="24"/>
+          <w:szCs w:val="24"/>
+        </w:rPr>
+        <w:t>Misschien bij de database om het te laten zien.</w:t>
+      </w:r>
+    </w:p>
+    <w:p>
+      <w:pPr>
+        <w:rPr>
+          <w:sz w:val="24"/>
+          <w:szCs w:val="24"/>
+        </w:rPr>
+      </w:pPr>
+      <w:r>
+        <w:rPr>
+          <w:sz w:val="24"/>
+          <w:szCs w:val="24"/>
+        </w:rPr>
+        <w:t>Jack:</w:t>
+      </w:r>
+    </w:p>
+    <w:p>
+      <w:pPr>
+        <w:pStyle w:val="ListParagraph"/>
+        <w:numPr>
+          <w:ilvl w:val="0"/>
+          <w:numId w:val="3"/>
+        </w:numPr>
+        <w:rPr>
+          <w:sz w:val="24"/>
+          <w:szCs w:val="24"/>
+        </w:rPr>
+      </w:pPr>
+      <w:r>
+        <w:rPr>
+          <w:sz w:val="24"/>
+          <w:szCs w:val="24"/>
+        </w:rPr>
+        <w:t>Zoals altijd, veel te doen en niet veel tijd. Ook ben ik ondertussen met een Portfolio bezig waardoor ik in mijn vrije tijd niet aan het project werkt.</w:t>
       </w:r>
     </w:p>
     <w:sectPr>
@@ -2629,7 +3105,7 @@
   <w:style w:type="paragraph" w:default="1" w:styleId="Normal">
     <w:name w:val="Normal"/>
     <w:qFormat/>
-    <w:rsid w:val="008D07B3"/>
+    <w:rsid w:val="00FF776D"/>
   </w:style>
   <w:style w:type="character" w:default="1" w:styleId="DefaultParagraphFont">
     <w:name w:val="Default Paragraph Font"/>

</xml_diff>